<commit_message>
Résumé de la démarche méthodologique et du SCRUM
</commit_message>
<xml_diff>
--- a/Projet APEX/Compte-rendu de développement.docx
+++ b/Projet APEX/Compte-rendu de développement.docx
@@ -4,7 +4,7 @@
   <w:body>
     <w:p>
       <w:pPr>
-        <w:pStyle w:val="Heading1"/>
+        <w:pStyle w:val="Titre1"/>
       </w:pPr>
       <w:r>
         <w:t>Compte-rendu du développement</w:t>
@@ -12,7 +12,7 @@
     </w:p>
     <w:p>
       <w:pPr>
-        <w:pStyle w:val="Heading2"/>
+        <w:pStyle w:val="Titre2"/>
       </w:pPr>
       <w:r>
         <w:t>Plateforme de développement</w:t>
@@ -410,17 +410,15 @@
         </w:rPr>
         <w:t xml:space="preserve"> que nous puissions y accéder pour travailler dessus, nous </w:t>
       </w:r>
-      <w:proofErr w:type="gramStart"/>
-      <w:r>
-        <w:rPr>
-          <w:rFonts w:ascii="Arial" w:hAnsi="Arial" w:cs="Arial"/>
-          <w:color w:val="000000"/>
-          <w:sz w:val="22"/>
-          <w:szCs w:val="22"/>
-        </w:rPr>
-        <w:t>passons  par</w:t>
-      </w:r>
-      <w:proofErr w:type="gramEnd"/>
+      <w:r>
+        <w:rPr>
+          <w:rFonts w:ascii="Arial" w:hAnsi="Arial" w:cs="Arial"/>
+          <w:color w:val="000000"/>
+          <w:sz w:val="22"/>
+          <w:szCs w:val="22"/>
+        </w:rPr>
+        <w:t>passons par</w:t>
+      </w:r>
       <w:r>
         <w:rPr>
           <w:rFonts w:ascii="Arial" w:hAnsi="Arial" w:cs="Arial"/>
@@ -460,18 +458,7 @@
           <w:sz w:val="22"/>
           <w:szCs w:val="22"/>
         </w:rPr>
-        <w:t>    Pour rendre notre application APEX accessible nous avons décidé un reverse proxy qui nous permet d'exposer uniquement le contenue web de notre application, cela conserve l’isolation de notre serveur. D’autre part notre proxy web, assure une connexion chiffrée, car nous d'utilisation un certificat SSL po</w:t>
-      </w:r>
-      <w:bookmarkStart w:id="0" w:name="_GoBack"/>
-      <w:bookmarkEnd w:id="0"/>
-      <w:r>
-        <w:rPr>
-          <w:rFonts w:ascii="Arial" w:hAnsi="Arial" w:cs="Arial"/>
-          <w:color w:val="000000"/>
-          <w:sz w:val="22"/>
-          <w:szCs w:val="22"/>
-        </w:rPr>
-        <w:t xml:space="preserve">ur </w:t>
+        <w:t xml:space="preserve">    Pour rendre notre application APEX accessible nous avons décidé un reverse proxy qui nous permet d'exposer uniquement le contenue web de notre application, cela conserve l’isolation de notre serveur. D’autre part notre proxy web, assure une connexion chiffrée, car nous d'utilisation un certificat SSL pour </w:t>
       </w:r>
       <w:r>
         <w:rPr>
@@ -500,15 +487,18 @@
     </w:p>
     <w:p>
       <w:pPr>
-        <w:pStyle w:val="Heading2"/>
+        <w:pStyle w:val="Titre2"/>
       </w:pPr>
       <w:r>
         <w:t>Répartition des taches</w:t>
       </w:r>
-    </w:p>
-    <w:p>
-      <w:pPr>
-        <w:pStyle w:val="ListParagraph"/>
+      <w:r>
+        <w:t xml:space="preserve"> (synthèse)</w:t>
+      </w:r>
+    </w:p>
+    <w:p>
+      <w:pPr>
+        <w:pStyle w:val="Paragraphedeliste"/>
         <w:numPr>
           <w:ilvl w:val="0"/>
           <w:numId w:val="1"/>
@@ -526,7 +516,7 @@
     </w:p>
     <w:p>
       <w:pPr>
-        <w:pStyle w:val="ListParagraph"/>
+        <w:pStyle w:val="Paragraphedeliste"/>
         <w:numPr>
           <w:ilvl w:val="0"/>
           <w:numId w:val="1"/>
@@ -541,7 +531,7 @@
     </w:p>
     <w:p>
       <w:pPr>
-        <w:pStyle w:val="ListParagraph"/>
+        <w:pStyle w:val="Paragraphedeliste"/>
         <w:numPr>
           <w:ilvl w:val="0"/>
           <w:numId w:val="1"/>
@@ -559,57 +549,40 @@
     </w:p>
     <w:p>
       <w:pPr>
-        <w:pStyle w:val="ListParagraph"/>
+        <w:pStyle w:val="Paragraphedeliste"/>
         <w:numPr>
           <w:ilvl w:val="0"/>
           <w:numId w:val="1"/>
         </w:numPr>
-        <w:rPr>
-          <w:lang w:val="en-US"/>
-        </w:rPr>
-      </w:pPr>
-      <w:r>
-        <w:rPr>
-          <w:lang w:val="en-US"/>
-        </w:rPr>
+      </w:pPr>
+      <w:r>
         <w:t xml:space="preserve">Frederic </w:t>
       </w:r>
-      <w:proofErr w:type="gramStart"/>
-      <w:r>
-        <w:rPr>
-          <w:lang w:val="en-US"/>
-        </w:rPr>
+      <w:r>
         <w:t>Van</w:t>
       </w:r>
       <w:r>
-        <w:rPr>
-          <w:lang w:val="en-US"/>
-        </w:rPr>
         <w:t>h</w:t>
       </w:r>
       <w:r>
-        <w:rPr>
-          <w:lang w:val="en-US"/>
-        </w:rPr>
         <w:t>ove</w:t>
       </w:r>
       <w:r>
-        <w:rPr>
-          <w:lang w:val="en-US"/>
-        </w:rPr>
         <w:t xml:space="preserve"> :</w:t>
       </w:r>
-      <w:proofErr w:type="gramEnd"/>
-      <w:r>
-        <w:rPr>
-          <w:lang w:val="en-US"/>
-        </w:rPr>
+      <w:r>
         <w:t xml:space="preserve"> Product owner et documentation</w:t>
       </w:r>
-    </w:p>
-    <w:p>
-      <w:pPr>
-        <w:pStyle w:val="ListParagraph"/>
+      <w:r>
+        <w:t xml:space="preserve"> </w:t>
+      </w:r>
+      <w:r>
+        <w:t>utilisateur</w:t>
+      </w:r>
+    </w:p>
+    <w:p>
+      <w:pPr>
+        <w:pStyle w:val="Paragraphedeliste"/>
         <w:numPr>
           <w:ilvl w:val="0"/>
           <w:numId w:val="1"/>
@@ -619,12 +592,15 @@
         <w:t>Benjamin Vic</w:t>
       </w:r>
       <w:r>
-        <w:t> : Chef de projet, documentation, documentation utilisateur</w:t>
-      </w:r>
-    </w:p>
-    <w:p>
-      <w:pPr>
-        <w:pStyle w:val="Heading2"/>
+        <w:t> : Chef de proje</w:t>
+      </w:r>
+      <w:r>
+        <w:t>t, documentation</w:t>
+      </w:r>
+    </w:p>
+    <w:p>
+      <w:pPr>
+        <w:pStyle w:val="Titre2"/>
       </w:pPr>
       <w:r>
         <w:t>Méthodologie de travail</w:t>
@@ -641,6 +617,85 @@
       <w:r>
         <w:t>. M.Vanhove a été désigné comme product owner et fut en conséquence charger de passer en revue la documentation produite.</w:t>
       </w:r>
+    </w:p>
+    <w:p>
+      <w:pPr>
+        <w:jc w:val="both"/>
+      </w:pPr>
+      <w:r>
+        <w:t>Messieurs Baudrier</w:t>
+      </w:r>
+      <w:r>
+        <w:t xml:space="preserve"> et</w:t>
+      </w:r>
+      <w:r>
+        <w:t xml:space="preserve"> Rességuier</w:t>
+      </w:r>
+      <w:r>
+        <w:t xml:space="preserve"> furent en charge de la majorité du développement sur l’application</w:t>
+      </w:r>
+      <w:r>
+        <w:t>, le code produit était passé en revue et validé par M.</w:t>
+      </w:r>
+      <w:r>
+        <w:t xml:space="preserve"> </w:t>
+      </w:r>
+      <w:r>
+        <w:t>Vic qui produisait des requêtes et avait produit la base.</w:t>
+      </w:r>
+      <w:r>
+        <w:br/>
+        <w:t>M.</w:t>
+      </w:r>
+      <w:r>
+        <w:t xml:space="preserve"> </w:t>
+      </w:r>
+      <w:r>
+        <w:t xml:space="preserve">Piston d’Eaubonne avait fort à </w:t>
+      </w:r>
+      <w:r>
+        <w:t xml:space="preserve">faire avec la mise en place du serveur, tous les accès au serveur de développement </w:t>
+      </w:r>
+      <w:r>
+        <w:t>ont</w:t>
+      </w:r>
+      <w:r>
+        <w:t xml:space="preserve"> demandé l’usage d’un client OpenVPN avant la mise en place du reverse proxy. Il dû également remettre par deux fois le serveur sur pieds lorsque les tentatives d’interfaçage entre la table Utilisateur et les tables internes de gestion des utilisateur APEX eurent des conséquences</w:t>
+      </w:r>
+      <w:r>
+        <w:t>…</w:t>
+      </w:r>
+      <w:r>
+        <w:t xml:space="preserve"> </w:t>
+      </w:r>
+      <w:r>
+        <w:t>inattendue.</w:t>
+      </w:r>
+    </w:p>
+    <w:p>
+      <w:pPr>
+        <w:jc w:val="both"/>
+      </w:pPr>
+      <w:r>
+        <w:lastRenderedPageBreak/>
+        <w:t xml:space="preserve">Toutes les deux semaines des réunions SCRUM ont été organisées afin de prioriser les taches à effectuer ou de faire remonter </w:t>
+      </w:r>
+      <w:r>
+        <w:t>des difficultés</w:t>
+      </w:r>
+      <w:r>
+        <w:t>.</w:t>
+      </w:r>
+    </w:p>
+    <w:p>
+      <w:pPr>
+        <w:jc w:val="both"/>
+      </w:pPr>
+      <w:r>
+        <w:t>Les conséquences de ces réunions ont été des modification régulières du modèle afin de mieux coller aux nécessités des cas d’usage et des pages.</w:t>
+      </w:r>
+      <w:bookmarkStart w:id="0" w:name="_GoBack"/>
+      <w:bookmarkEnd w:id="0"/>
     </w:p>
     <w:sectPr>
       <w:pgSz w:w="11906" w:h="16838"/>
@@ -1170,11 +1225,11 @@
     <w:name w:val="Normal"/>
     <w:qFormat/>
   </w:style>
-  <w:style w:type="paragraph" w:styleId="Heading1">
+  <w:style w:type="paragraph" w:styleId="Titre1">
     <w:name w:val="heading 1"/>
     <w:basedOn w:val="Normal"/>
     <w:next w:val="Normal"/>
-    <w:link w:val="Heading1Char"/>
+    <w:link w:val="Titre1Car"/>
     <w:uiPriority w:val="9"/>
     <w:qFormat/>
     <w:rsid w:val="00854021"/>
@@ -1191,11 +1246,11 @@
       <w:szCs w:val="32"/>
     </w:rPr>
   </w:style>
-  <w:style w:type="paragraph" w:styleId="Heading2">
+  <w:style w:type="paragraph" w:styleId="Titre2">
     <w:name w:val="heading 2"/>
     <w:basedOn w:val="Normal"/>
     <w:next w:val="Normal"/>
-    <w:link w:val="Heading2Char"/>
+    <w:link w:val="Titre2Car"/>
     <w:uiPriority w:val="9"/>
     <w:unhideWhenUsed/>
     <w:qFormat/>
@@ -1213,13 +1268,13 @@
       <w:szCs w:val="26"/>
     </w:rPr>
   </w:style>
-  <w:style w:type="character" w:default="1" w:styleId="DefaultParagraphFont">
+  <w:style w:type="character" w:default="1" w:styleId="Policepardfaut">
     <w:name w:val="Default Paragraph Font"/>
     <w:uiPriority w:val="1"/>
     <w:semiHidden/>
     <w:unhideWhenUsed/>
   </w:style>
-  <w:style w:type="table" w:default="1" w:styleId="TableNormal">
+  <w:style w:type="table" w:default="1" w:styleId="TableauNormal">
     <w:name w:val="Normal Table"/>
     <w:uiPriority w:val="99"/>
     <w:semiHidden/>
@@ -1234,16 +1289,16 @@
       </w:tblCellMar>
     </w:tblPr>
   </w:style>
-  <w:style w:type="numbering" w:default="1" w:styleId="NoList">
+  <w:style w:type="numbering" w:default="1" w:styleId="Aucuneliste">
     <w:name w:val="No List"/>
     <w:uiPriority w:val="99"/>
     <w:semiHidden/>
     <w:unhideWhenUsed/>
   </w:style>
-  <w:style w:type="character" w:customStyle="1" w:styleId="Heading1Char">
-    <w:name w:val="Heading 1 Char"/>
-    <w:basedOn w:val="DefaultParagraphFont"/>
-    <w:link w:val="Heading1"/>
+  <w:style w:type="character" w:customStyle="1" w:styleId="Titre1Car">
+    <w:name w:val="Titre 1 Car"/>
+    <w:basedOn w:val="Policepardfaut"/>
+    <w:link w:val="Titre1"/>
     <w:uiPriority w:val="9"/>
     <w:rsid w:val="00854021"/>
     <w:rPr>
@@ -1253,10 +1308,10 @@
       <w:szCs w:val="32"/>
     </w:rPr>
   </w:style>
-  <w:style w:type="character" w:customStyle="1" w:styleId="Heading2Char">
-    <w:name w:val="Heading 2 Char"/>
-    <w:basedOn w:val="DefaultParagraphFont"/>
-    <w:link w:val="Heading2"/>
+  <w:style w:type="character" w:customStyle="1" w:styleId="Titre2Car">
+    <w:name w:val="Titre 2 Car"/>
+    <w:basedOn w:val="Policepardfaut"/>
+    <w:link w:val="Titre2"/>
     <w:uiPriority w:val="9"/>
     <w:rsid w:val="00854021"/>
     <w:rPr>
@@ -1282,7 +1337,7 @@
       <w:lang w:eastAsia="fr-FR"/>
     </w:rPr>
   </w:style>
-  <w:style w:type="paragraph" w:styleId="ListParagraph">
+  <w:style w:type="paragraph" w:styleId="Paragraphedeliste">
     <w:name w:val="List Paragraph"/>
     <w:basedOn w:val="Normal"/>
     <w:uiPriority w:val="34"/>

</xml_diff>